<commit_message>
correcting city and adding attribution.
</commit_message>
<xml_diff>
--- a/NOTES.docx
+++ b/NOTES.docx
@@ -11,11 +11,7 @@
       </w:pPr>
       <w:r>
         <w:rPr/>
-        <w:t xml:space="preserve">PASSWORD:     </w:t>
-      </w:r>
-      <w:r>
-        <w:rPr/>
-        <w:t>Cpanel, Server FTP, SSH</w:t>
+        <w:t>PASSWORD:     Cpanel, Server FTP, SSH</w:t>
       </w:r>
     </w:p>
     <w:p>
@@ -61,6 +57,25 @@
       </w:pPr>
       <w:r>
         <w:rPr/>
+      </w:r>
+    </w:p>
+    <w:p>
+      <w:pPr>
+        <w:sectPr>
+          <w:type w:val="nextPage"/>
+          <w:pgSz w:w="12240" w:h="15840"/>
+          <w:pgMar w:left="1134" w:right="1134" w:header="0" w:top="1134" w:footer="0" w:bottom="1134" w:gutter="0"/>
+          <w:pgNumType w:fmt="decimal"/>
+          <w:formProt w:val="false"/>
+          <w:textDirection w:val="lrTb"/>
+          <w:docGrid w:type="default" w:linePitch="600" w:charSpace="32768"/>
+        </w:sectPr>
+        <w:pStyle w:val="Normal"/>
+        <w:bidi w:val="0"/>
+        <w:jc w:val="left"/>
+        <w:rPr/>
+      </w:pPr>
+      <w:r>
         <w:drawing>
           <wp:anchor behindDoc="0" distT="0" distB="0" distL="0" distR="0" simplePos="0" locked="0" layoutInCell="1" allowOverlap="1" relativeHeight="2">
             <wp:simplePos x="0" y="0"/>
@@ -72,7 +87,7 @@
             </wp:positionV>
             <wp:extent cx="6332220" cy="1441450"/>
             <wp:effectExtent l="0" t="0" r="0" b="0"/>
-            <wp:wrapSquare wrapText="largest"/>
+            <wp:wrapTopAndBottom/>
             <wp:docPr id="1" name="Image1" descr=""/>
             <wp:cNvGraphicFramePr>
               <a:graphicFrameLocks xmlns:a="http://schemas.openxmlformats.org/drawingml/2006/main" noChangeAspect="1"/>
@@ -107,6 +122,289 @@
           </wp:anchor>
         </w:drawing>
       </w:r>
+      <w:r>
+        <w:rPr/>
+        <w:tab/>
+      </w:r>
+    </w:p>
+    <w:p>
+      <w:pPr>
+        <w:pStyle w:val="Normal"/>
+        <w:bidi w:val="0"/>
+        <w:jc w:val="left"/>
+        <w:rPr/>
+      </w:pPr>
+      <w:r>
+        <w:rPr/>
+        <w:t>PASSWORD:     Cpanel, Server FTP, SSH</w:t>
+      </w:r>
+    </w:p>
+    <w:p>
+      <w:pPr>
+        <w:pStyle w:val="Normal"/>
+        <w:bidi w:val="0"/>
+        <w:jc w:val="left"/>
+        <w:rPr/>
+      </w:pPr>
+      <w:r>
+        <w:rPr/>
+      </w:r>
+    </w:p>
+    <w:p>
+      <w:pPr>
+        <w:pStyle w:val="Normal"/>
+        <w:bidi w:val="0"/>
+        <w:jc w:val="left"/>
+        <w:rPr/>
+      </w:pPr>
+      <w:r>
+        <w:rPr/>
+        <w:t>BWGbph9QCX7w!sr</w:t>
+      </w:r>
+    </w:p>
+    <w:p>
+      <w:pPr>
+        <w:pStyle w:val="Normal"/>
+        <w:bidi w:val="0"/>
+        <w:jc w:val="left"/>
+        <w:rPr/>
+      </w:pPr>
+      <w:r>
+        <w:rPr/>
+      </w:r>
+    </w:p>
+    <w:p>
+      <w:pPr>
+        <w:pStyle w:val="Normal"/>
+        <w:widowControl/>
+        <w:bidi w:val="0"/>
+        <w:ind w:left="0" w:right="0" w:hanging="0"/>
+        <w:jc w:val="left"/>
+        <w:rPr>
+          <w:rFonts w:ascii="system-ui;apple-system;BlinkMacSystemFont;Segoe UI;Roboto;Oxygen-Sans;Ubuntu;Cantarell;Helvetica Neue;Arial;sans-serif" w:hAnsi="system-ui;apple-system;BlinkMacSystemFont;Segoe UI;Roboto;Oxygen-Sans;Ubuntu;Cantarell;Helvetica Neue;Arial;sans-serif"/>
+          <w:b w:val="false"/>
+          <w:b w:val="false"/>
+          <w:i w:val="false"/>
+          <w:i w:val="false"/>
+          <w:caps w:val="false"/>
+          <w:smallCaps w:val="false"/>
+          <w:color w:val="2F3941"/>
+          <w:spacing w:val="0"/>
+          <w:sz w:val="21"/>
+        </w:rPr>
+      </w:pPr>
+      <w:r>
+        <w:rPr>
+          <w:rFonts w:ascii="system-ui;apple-system;BlinkMacSystemFont;Segoe UI;Roboto;Oxygen-Sans;Ubuntu;Cantarell;Helvetica Neue;Arial;sans-serif" w:hAnsi="system-ui;apple-system;BlinkMacSystemFont;Segoe UI;Roboto;Oxygen-Sans;Ubuntu;Cantarell;Helvetica Neue;Arial;sans-serif"/>
+          <w:b w:val="false"/>
+          <w:i w:val="false"/>
+          <w:caps w:val="false"/>
+          <w:smallCaps w:val="false"/>
+          <w:color w:val="2F3941"/>
+          <w:spacing w:val="0"/>
+          <w:sz w:val="21"/>
+        </w:rPr>
+        <w:t>172.81.116.154</w:t>
+      </w:r>
+    </w:p>
+    <w:p>
+      <w:pPr>
+        <w:pStyle w:val="Normal"/>
+        <w:bidi w:val="0"/>
+        <w:jc w:val="left"/>
+        <w:rPr/>
+      </w:pPr>
+      <w:r>
+        <w:rPr/>
+        <w:t xml:space="preserve">OR HOST </w:t>
+      </w:r>
+      <w:hyperlink r:id="rId3">
+        <w:r>
+          <w:rPr>
+            <w:rStyle w:val="InternetLink"/>
+          </w:rPr>
+          <w:t>http://ftp.edjrconstruction.com/</w:t>
+        </w:r>
+      </w:hyperlink>
+      <w:r>
+        <w:rPr/>
+        <w:t xml:space="preserve"> in IP box</w:t>
+      </w:r>
+    </w:p>
+    <w:p>
+      <w:pPr>
+        <w:pStyle w:val="Normal"/>
+        <w:bidi w:val="0"/>
+        <w:jc w:val="left"/>
+        <w:rPr/>
+      </w:pPr>
+      <w:r>
+        <w:rPr/>
+        <w:t>OR HOST vps64310.inmotionhosting.com in IP box</w:t>
+      </w:r>
+    </w:p>
+    <w:p>
+      <w:pPr>
+        <w:pStyle w:val="Normal"/>
+        <w:bidi w:val="0"/>
+        <w:jc w:val="left"/>
+        <w:rPr/>
+      </w:pPr>
+      <w:r>
+        <w:rPr/>
+      </w:r>
+    </w:p>
+    <w:p>
+      <w:pPr>
+        <w:pStyle w:val="Normal"/>
+        <w:bidi w:val="0"/>
+        <w:jc w:val="left"/>
+        <w:rPr/>
+      </w:pPr>
+      <w:r>
+        <w:rPr/>
+      </w:r>
+    </w:p>
+    <w:p>
+      <w:pPr>
+        <w:pStyle w:val="Normal"/>
+        <w:bidi w:val="0"/>
+        <w:jc w:val="left"/>
+        <w:rPr/>
+      </w:pPr>
+      <w:r>
+        <w:rPr/>
+      </w:r>
+    </w:p>
+    <w:p>
+      <w:pPr>
+        <w:pStyle w:val="Normal"/>
+        <w:bidi w:val="0"/>
+        <w:jc w:val="left"/>
+        <w:rPr/>
+      </w:pPr>
+      <w:r>
+        <w:rPr/>
+      </w:r>
+    </w:p>
+    <w:p>
+      <w:pPr>
+        <w:pStyle w:val="Normal"/>
+        <w:bidi w:val="0"/>
+        <w:jc w:val="left"/>
+        <w:rPr/>
+      </w:pPr>
+      <w:r>
+        <w:drawing>
+          <wp:anchor behindDoc="0" distT="0" distB="0" distL="0" distR="0" simplePos="0" locked="0" layoutInCell="1" allowOverlap="1" relativeHeight="3">
+            <wp:simplePos x="0" y="0"/>
+            <wp:positionH relativeFrom="column">
+              <wp:align>center</wp:align>
+            </wp:positionH>
+            <wp:positionV relativeFrom="paragraph">
+              <wp:posOffset>635</wp:posOffset>
+            </wp:positionV>
+            <wp:extent cx="6332220" cy="1441450"/>
+            <wp:effectExtent l="0" t="0" r="0" b="0"/>
+            <wp:wrapTopAndBottom/>
+            <wp:docPr id="2" name="Image2" descr=""/>
+            <wp:cNvGraphicFramePr>
+              <a:graphicFrameLocks xmlns:a="http://schemas.openxmlformats.org/drawingml/2006/main" noChangeAspect="1"/>
+            </wp:cNvGraphicFramePr>
+            <a:graphic xmlns:a="http://schemas.openxmlformats.org/drawingml/2006/main">
+              <a:graphicData uri="http://schemas.openxmlformats.org/drawingml/2006/picture">
+                <pic:pic xmlns:pic="http://schemas.openxmlformats.org/drawingml/2006/picture">
+                  <pic:nvPicPr>
+                    <pic:cNvPr id="2" name="Image2" descr=""/>
+                    <pic:cNvPicPr>
+                      <a:picLocks noChangeAspect="1" noChangeArrowheads="1"/>
+                    </pic:cNvPicPr>
+                  </pic:nvPicPr>
+                  <pic:blipFill>
+                    <a:blip r:embed="rId4"/>
+                    <a:stretch>
+                      <a:fillRect/>
+                    </a:stretch>
+                  </pic:blipFill>
+                  <pic:spPr bwMode="auto">
+                    <a:xfrm>
+                      <a:off x="0" y="0"/>
+                      <a:ext cx="6332220" cy="1441450"/>
+                    </a:xfrm>
+                    <a:prstGeom prst="rect">
+                      <a:avLst/>
+                    </a:prstGeom>
+                  </pic:spPr>
+                </pic:pic>
+              </a:graphicData>
+            </a:graphic>
+          </wp:anchor>
+        </w:drawing>
+      </w:r>
+      <w:r>
+        <w:rPr/>
+        <w:br/>
+      </w:r>
+      <w:r>
+        <w:rPr/>
+        <w:br/>
+      </w:r>
+    </w:p>
+    <w:p>
+      <w:pPr>
+        <w:pStyle w:val="Normal"/>
+        <w:bidi w:val="0"/>
+        <w:jc w:val="left"/>
+        <w:rPr/>
+      </w:pPr>
+      <w:r>
+        <w:rPr/>
+        <w:drawing>
+          <wp:anchor behindDoc="0" distT="0" distB="0" distL="0" distR="0" simplePos="0" locked="0" layoutInCell="1" allowOverlap="1" relativeHeight="4">
+            <wp:simplePos x="0" y="0"/>
+            <wp:positionH relativeFrom="column">
+              <wp:align>center</wp:align>
+            </wp:positionH>
+            <wp:positionV relativeFrom="paragraph">
+              <wp:posOffset>635</wp:posOffset>
+            </wp:positionV>
+            <wp:extent cx="6332220" cy="3893185"/>
+            <wp:effectExtent l="0" t="0" r="0" b="0"/>
+            <wp:wrapSquare wrapText="largest"/>
+            <wp:docPr id="3" name="Image3" descr=""/>
+            <wp:cNvGraphicFramePr>
+              <a:graphicFrameLocks xmlns:a="http://schemas.openxmlformats.org/drawingml/2006/main" noChangeAspect="1"/>
+            </wp:cNvGraphicFramePr>
+            <a:graphic xmlns:a="http://schemas.openxmlformats.org/drawingml/2006/main">
+              <a:graphicData uri="http://schemas.openxmlformats.org/drawingml/2006/picture">
+                <pic:pic xmlns:pic="http://schemas.openxmlformats.org/drawingml/2006/picture">
+                  <pic:nvPicPr>
+                    <pic:cNvPr id="3" name="Image3" descr=""/>
+                    <pic:cNvPicPr>
+                      <a:picLocks noChangeAspect="1" noChangeArrowheads="1"/>
+                    </pic:cNvPicPr>
+                  </pic:nvPicPr>
+                  <pic:blipFill>
+                    <a:blip r:embed="rId5"/>
+                    <a:stretch>
+                      <a:fillRect/>
+                    </a:stretch>
+                  </pic:blipFill>
+                  <pic:spPr bwMode="auto">
+                    <a:xfrm>
+                      <a:off x="0" y="0"/>
+                      <a:ext cx="6332220" cy="3893185"/>
+                    </a:xfrm>
+                    <a:prstGeom prst="rect">
+                      <a:avLst/>
+                    </a:prstGeom>
+                  </pic:spPr>
+                </pic:pic>
+              </a:graphicData>
+            </a:graphic>
+          </wp:anchor>
+        </w:drawing>
+      </w:r>
     </w:p>
     <w:sectPr>
       <w:type w:val="nextPage"/>
@@ -128,14 +426,12 @@
       <w:rPr>
         <w:rFonts w:ascii="Liberation Serif" w:hAnsi="Liberation Serif" w:eastAsia="Noto Serif CJK SC" w:cs="Lohit Devanagari"/>
         <w:kern w:val="2"/>
-        <w:sz w:val="24"/>
         <w:szCs w:val="24"/>
         <w:lang w:val="en-US" w:eastAsia="zh-CN" w:bidi="hi-IN"/>
       </w:rPr>
     </w:rPrDefault>
     <w:pPrDefault>
       <w:pPr>
-        <w:widowControl/>
         <w:suppressAutoHyphens w:val="true"/>
       </w:pPr>
     </w:pPrDefault>
@@ -145,10 +441,11 @@
     <w:qFormat/>
     <w:pPr>
       <w:widowControl/>
-      <w:kinsoku w:val="true"/>
-      <w:overflowPunct w:val="true"/>
-      <w:autoSpaceDE w:val="true"/>
+      <w:suppressAutoHyphens w:val="true"/>
+      <w:overflowPunct w:val="false"/>
       <w:bidi w:val="0"/>
+      <w:spacing w:before="0" w:after="0"/>
+      <w:jc w:val="left"/>
     </w:pPr>
     <w:rPr>
       <w:rFonts w:ascii="Liberation Serif" w:hAnsi="Liberation Serif" w:eastAsia="Noto Serif CJK SC" w:cs="Lohit Devanagari"/>
@@ -157,6 +454,14 @@
       <w:sz w:val="24"/>
       <w:szCs w:val="24"/>
       <w:lang w:val="en-US" w:eastAsia="zh-CN" w:bidi="hi-IN"/>
+    </w:rPr>
+  </w:style>
+  <w:style w:type="character" w:styleId="InternetLink">
+    <w:name w:val="Hyperlink"/>
+    <w:rPr>
+      <w:color w:val="000080"/>
+      <w:u w:val="single"/>
+      <w:lang w:val="zxx" w:eastAsia="zxx" w:bidi="zxx"/>
     </w:rPr>
   </w:style>
   <w:style w:type="paragraph" w:styleId="Heading">

</xml_diff>

<commit_message>
Adding favicon links and changing logos.
</commit_message>
<xml_diff>
--- a/NOTES.docx
+++ b/NOTES.docx
@@ -11,7 +11,15 @@
       </w:pPr>
       <w:r>
         <w:rPr/>
-        <w:t>PASSWORD:     Cpanel, Server FTP, SSH</w:t>
+        <w:t xml:space="preserve">PASSWORD:   </w:t>
+      </w:r>
+      <w:r>
+        <w:rPr/>
+        <w:t>for &gt;&gt;&gt;</w:t>
+      </w:r>
+      <w:r>
+        <w:rPr/>
+        <w:t xml:space="preserve"> Cpanel, Server FTP, SSH</w:t>
       </w:r>
     </w:p>
     <w:p>
@@ -57,6 +65,7 @@
       </w:pPr>
       <w:r>
         <w:rPr/>
+        <w:t>NOTE: 172.81.116.154</w:t>
       </w:r>
     </w:p>
     <w:p>
@@ -426,6 +435,7 @@
       <w:rPr>
         <w:rFonts w:ascii="Liberation Serif" w:hAnsi="Liberation Serif" w:eastAsia="Noto Serif CJK SC" w:cs="Lohit Devanagari"/>
         <w:kern w:val="2"/>
+        <w:sz w:val="20"/>
         <w:szCs w:val="24"/>
         <w:lang w:val="en-US" w:eastAsia="zh-CN" w:bidi="hi-IN"/>
       </w:rPr>
@@ -442,7 +452,7 @@
     <w:pPr>
       <w:widowControl/>
       <w:suppressAutoHyphens w:val="true"/>
-      <w:overflowPunct w:val="false"/>
+      <w:overflowPunct w:val="true"/>
       <w:bidi w:val="0"/>
       <w:spacing w:before="0" w:after="0"/>
       <w:jc w:val="left"/>

</xml_diff>